<commit_message>
g2 and l5 changes done
</commit_message>
<xml_diff>
--- a/storage/1_s1.docx
+++ b/storage/1_s1.docx
@@ -8,33 +8,18 @@
         <w:rPr>
           <w:rFonts w:ascii="Arial" w:hAnsi="Arial" w:cs="Arial"/>
           <w:b/>
-          <w:sz w:val="28"/>
-          <w:szCs w:val="28"/>
         </w:rPr>
       </w:pPr>
+      <w:bookmarkStart w:id="0" w:name="_GoBack"/>
       <w:r>
         <w:rPr>
           <w:rFonts w:ascii="Arial" w:hAnsi="Arial" w:cs="Arial"/>
           <w:b/>
-          <w:caps/>
-          <w:spacing w:val="-2"/>
-          <w:sz w:val="22"/>
-          <w:szCs w:val="22"/>
         </w:rPr>
-        <w:t xml:space="preserve">      </w:t>
+        <w:t>TECHNICAL SPECIFICATIONS : VAPOUR ABSORPTION CHILLER</w:t>
       </w:r>
-      <w:r>
-        <w:rPr>
-          <w:rFonts w:ascii="Arial" w:hAnsi="Arial" w:cs="Arial"/>
-          <w:b/>
-          <w:sz w:val="28"/>
-          <w:szCs w:val="28"/>
-        </w:rPr>
-        <w:t>Technical Specifications : Vapour Absorption Chiller</w:t>
-      </w:r>
-      <w:bookmarkStart w:id="0" w:name="_GoBack"/>
-      <w:bookmarkEnd w:id="0"/>
     </w:p>
+    <w:bookmarkEnd w:id="0"/>
     <w:p>
       <w:pPr>
         <w:rPr>
@@ -62,8 +47,8 @@
       <w:tblGrid>
         <w:gridCol w:w="1620"/>
         <w:gridCol w:w="2702"/>
-        <w:gridCol w:w="1207"/>
-        <w:gridCol w:w="3111"/>
+        <w:gridCol w:w="1632"/>
+        <w:gridCol w:w="2686"/>
       </w:tblGrid>
       <w:tr>
         <w:trPr>
@@ -121,7 +106,7 @@
         </w:tc>
         <w:tc>
           <w:tcPr>
-            <w:tcW w:w="1207" w:type="dxa"/>
+            <w:tcW w:w="1632" w:type="dxa"/>
             <w:shd w:val="clear" w:color="auto" w:fill="F3F3F3"/>
             <w:vAlign w:val="center"/>
           </w:tcPr>
@@ -145,7 +130,7 @@
         </w:tc>
         <w:tc>
           <w:tcPr>
-            <w:tcW w:w="3111" w:type="dxa"/>
+            <w:tcW w:w="2686" w:type="dxa"/>
             <w:shd w:val="clear" w:color="auto" w:fill="F3F3F3"/>
             <w:vAlign w:val="center"/>
           </w:tcPr>
@@ -224,7 +209,7 @@
         </w:tc>
         <w:tc>
           <w:tcPr>
-            <w:tcW w:w="1207" w:type="dxa"/>
+            <w:tcW w:w="1632" w:type="dxa"/>
             <w:shd w:val="clear" w:color="auto" w:fill="F3F3F3"/>
             <w:vAlign w:val="center"/>
           </w:tcPr>
@@ -248,7 +233,7 @@
         </w:tc>
         <w:tc>
           <w:tcPr>
-            <w:tcW w:w="3111" w:type="dxa"/>
+            <w:tcW w:w="2686" w:type="dxa"/>
             <w:shd w:val="clear" w:color="auto" w:fill="F3F3F3"/>
             <w:vAlign w:val="center"/>
           </w:tcPr>
@@ -266,7 +251,7 @@
                 <w:sz w:val="20"/>
                 <w:szCs w:val="20"/>
               </w:rPr>
-              <w:t>18-Aug-2021, 12:02 </w:t>
+              <w:t>03-Sep-2021, 14:36 </w:t>
             </w:r>
           </w:p>
         </w:tc>
@@ -325,7 +310,7 @@
         </w:tc>
         <w:tc>
           <w:tcPr>
-            <w:tcW w:w="1207" w:type="dxa"/>
+            <w:tcW w:w="1632" w:type="dxa"/>
             <w:shd w:val="clear" w:color="auto" w:fill="F3F3F3"/>
             <w:vAlign w:val="center"/>
           </w:tcPr>
@@ -349,7 +334,7 @@
         </w:tc>
         <w:tc>
           <w:tcPr>
-            <w:tcW w:w="3111" w:type="dxa"/>
+            <w:tcW w:w="2686" w:type="dxa"/>
             <w:shd w:val="clear" w:color="auto" w:fill="F3F3F3"/>
             <w:vAlign w:val="center"/>
           </w:tcPr>
@@ -390,10 +375,10 @@
         <w:tblLook w:val="0000" w:firstRow="0" w:lastRow="0" w:firstColumn="0" w:lastColumn="0" w:noHBand="0" w:noVBand="0"/>
       </w:tblPr>
       <w:tblGrid>
-        <w:gridCol w:w="450"/>
-        <w:gridCol w:w="3870"/>
-        <w:gridCol w:w="1260"/>
-        <w:gridCol w:w="3060"/>
+        <w:gridCol w:w="567"/>
+        <w:gridCol w:w="3753"/>
+        <w:gridCol w:w="1634"/>
+        <w:gridCol w:w="2686"/>
       </w:tblGrid>
       <w:tr>
         <w:trPr>
@@ -401,7 +386,7 @@
         </w:trPr>
         <w:tc>
           <w:tcPr>
-            <w:tcW w:w="450" w:type="dxa"/>
+            <w:tcW w:w="567" w:type="dxa"/>
             <w:shd w:val="pct5" w:color="auto" w:fill="FFFFFF"/>
             <w:vAlign w:val="center"/>
           </w:tcPr>
@@ -418,7 +403,7 @@
         </w:tc>
         <w:tc>
           <w:tcPr>
-            <w:tcW w:w="3870" w:type="dxa"/>
+            <w:tcW w:w="3753" w:type="dxa"/>
             <w:shd w:val="pct5" w:color="auto" w:fill="FFFFFF"/>
             <w:vAlign w:val="center"/>
           </w:tcPr>
@@ -445,7 +430,7 @@
         </w:tc>
         <w:tc>
           <w:tcPr>
-            <w:tcW w:w="1260" w:type="dxa"/>
+            <w:tcW w:w="1634" w:type="dxa"/>
             <w:shd w:val="pct5" w:color="auto" w:fill="FFFFFF"/>
             <w:vAlign w:val="center"/>
           </w:tcPr>
@@ -473,7 +458,7 @@
         </w:tc>
         <w:tc>
           <w:tcPr>
-            <w:tcW w:w="3060" w:type="dxa"/>
+            <w:tcW w:w="2686" w:type="dxa"/>
             <w:shd w:val="pct5" w:color="auto" w:fill="FFFFFF"/>
             <w:vAlign w:val="center"/>
           </w:tcPr>
@@ -495,7 +480,7 @@
         </w:trPr>
         <w:tc>
           <w:tcPr>
-            <w:tcW w:w="450" w:type="dxa"/>
+            <w:tcW w:w="567" w:type="dxa"/>
             <w:shd w:val="pct5" w:color="auto" w:fill="FFFFFF"/>
             <w:vAlign w:val="center"/>
           </w:tcPr>
@@ -512,7 +497,7 @@
         </w:tc>
         <w:tc>
           <w:tcPr>
-            <w:tcW w:w="3870" w:type="dxa"/>
+            <w:tcW w:w="3753" w:type="dxa"/>
             <w:shd w:val="pct5" w:color="auto" w:fill="FFFFFF"/>
             <w:vAlign w:val="center"/>
           </w:tcPr>
@@ -542,18 +527,29 @@
                 <w:sz w:val="20"/>
                 <w:szCs w:val="20"/>
               </w:rPr>
-              <w:t xml:space="preserve"> ( </w:t>
-            </w:r>
+              <w:t xml:space="preserve"> </w:t>
+            </w:r>
+            <w:proofErr w:type="gramStart"/>
             <w:r>
               <w:rPr>
                 <w:rFonts w:ascii="Arial" w:hAnsi="Arial" w:cs="Arial"/>
                 <w:b/>
                 <w:sz w:val="20"/>
                 <w:szCs w:val="20"/>
+              </w:rPr>
+              <w:t xml:space="preserve">( </w:t>
+            </w:r>
+            <w:r>
+              <w:rPr>
+                <w:rFonts w:ascii="Arial" w:hAnsi="Arial" w:cs="Arial"/>
+                <w:b/>
+                <w:sz w:val="20"/>
+                <w:szCs w:val="20"/>
                 <w:u w:val="single"/>
               </w:rPr>
               <w:t>+</w:t>
             </w:r>
+            <w:proofErr w:type="gramEnd"/>
             <w:r>
               <w:rPr>
                 <w:rFonts w:ascii="Arial" w:hAnsi="Arial" w:cs="Arial"/>
@@ -577,7 +573,7 @@
         </w:tc>
         <w:tc>
           <w:tcPr>
-            <w:tcW w:w="1260" w:type="dxa"/>
+            <w:tcW w:w="1634" w:type="dxa"/>
             <w:shd w:val="pct5" w:color="auto" w:fill="FFFFFF"/>
             <w:vAlign w:val="center"/>
           </w:tcPr>
@@ -604,7 +600,7 @@
         </w:tc>
         <w:tc>
           <w:tcPr>
-            <w:tcW w:w="3060" w:type="dxa"/>
+            <w:tcW w:w="2686" w:type="dxa"/>
             <w:shd w:val="pct5" w:color="auto" w:fill="FFFFFF"/>
             <w:vAlign w:val="center"/>
           </w:tcPr>
@@ -659,7 +655,7 @@
         </w:trPr>
         <w:tc>
           <w:tcPr>
-            <w:tcW w:w="450" w:type="dxa"/>
+            <w:tcW w:w="567" w:type="dxa"/>
             <w:shd w:val="pct15" w:color="auto" w:fill="FFFFFF"/>
             <w:vAlign w:val="center"/>
           </w:tcPr>
@@ -685,7 +681,7 @@
         </w:tc>
         <w:tc>
           <w:tcPr>
-            <w:tcW w:w="8190" w:type="dxa"/>
+            <w:tcW w:w="8073" w:type="dxa"/>
             <w:gridSpan w:val="3"/>
             <w:shd w:val="pct15" w:color="auto" w:fill="FFFFFF"/>
             <w:vAlign w:val="center"/>
@@ -726,7 +722,7 @@
         </w:trPr>
         <w:tc>
           <w:tcPr>
-            <w:tcW w:w="450" w:type="dxa"/>
+            <w:tcW w:w="567" w:type="dxa"/>
             <w:vAlign w:val="center"/>
           </w:tcPr>
           <w:p>
@@ -745,7 +741,7 @@
         </w:tc>
         <w:tc>
           <w:tcPr>
-            <w:tcW w:w="3870" w:type="dxa"/>
+            <w:tcW w:w="3753" w:type="dxa"/>
             <w:vAlign w:val="center"/>
           </w:tcPr>
           <w:p>
@@ -768,7 +764,7 @@
         </w:tc>
         <w:tc>
           <w:tcPr>
-            <w:tcW w:w="1260" w:type="dxa"/>
+            <w:tcW w:w="1634" w:type="dxa"/>
             <w:vAlign w:val="center"/>
           </w:tcPr>
           <w:p>
@@ -792,7 +788,7 @@
         </w:tc>
         <w:tc>
           <w:tcPr>
-            <w:tcW w:w="3060" w:type="dxa"/>
+            <w:tcW w:w="2686" w:type="dxa"/>
             <w:vAlign w:val="center"/>
           </w:tcPr>
           <w:p>
@@ -821,7 +817,7 @@
         </w:trPr>
         <w:tc>
           <w:tcPr>
-            <w:tcW w:w="450" w:type="dxa"/>
+            <w:tcW w:w="567" w:type="dxa"/>
             <w:vAlign w:val="center"/>
           </w:tcPr>
           <w:p>
@@ -840,7 +836,7 @@
         </w:tc>
         <w:tc>
           <w:tcPr>
-            <w:tcW w:w="3870" w:type="dxa"/>
+            <w:tcW w:w="3753" w:type="dxa"/>
             <w:vAlign w:val="center"/>
           </w:tcPr>
           <w:p>
@@ -863,7 +859,7 @@
         </w:tc>
         <w:tc>
           <w:tcPr>
-            <w:tcW w:w="1260" w:type="dxa"/>
+            <w:tcW w:w="1634" w:type="dxa"/>
             <w:vAlign w:val="center"/>
           </w:tcPr>
           <w:p>
@@ -887,7 +883,7 @@
         </w:tc>
         <w:tc>
           <w:tcPr>
-            <w:tcW w:w="3060" w:type="dxa"/>
+            <w:tcW w:w="2686" w:type="dxa"/>
             <w:vAlign w:val="center"/>
           </w:tcPr>
           <w:p>
@@ -916,7 +912,7 @@
         </w:trPr>
         <w:tc>
           <w:tcPr>
-            <w:tcW w:w="450" w:type="dxa"/>
+            <w:tcW w:w="567" w:type="dxa"/>
             <w:vAlign w:val="center"/>
           </w:tcPr>
           <w:p>
@@ -935,7 +931,7 @@
         </w:tc>
         <w:tc>
           <w:tcPr>
-            <w:tcW w:w="3870" w:type="dxa"/>
+            <w:tcW w:w="3753" w:type="dxa"/>
             <w:vAlign w:val="center"/>
           </w:tcPr>
           <w:p>
@@ -958,7 +954,7 @@
         </w:tc>
         <w:tc>
           <w:tcPr>
-            <w:tcW w:w="1260" w:type="dxa"/>
+            <w:tcW w:w="1634" w:type="dxa"/>
             <w:vAlign w:val="center"/>
           </w:tcPr>
           <w:p>
@@ -982,7 +978,7 @@
         </w:tc>
         <w:tc>
           <w:tcPr>
-            <w:tcW w:w="3060" w:type="dxa"/>
+            <w:tcW w:w="2686" w:type="dxa"/>
             <w:vAlign w:val="center"/>
           </w:tcPr>
           <w:p>
@@ -1011,7 +1007,7 @@
         </w:trPr>
         <w:tc>
           <w:tcPr>
-            <w:tcW w:w="450" w:type="dxa"/>
+            <w:tcW w:w="567" w:type="dxa"/>
             <w:vAlign w:val="center"/>
           </w:tcPr>
           <w:p>
@@ -1030,7 +1026,7 @@
         </w:tc>
         <w:tc>
           <w:tcPr>
-            <w:tcW w:w="3870" w:type="dxa"/>
+            <w:tcW w:w="3753" w:type="dxa"/>
             <w:vAlign w:val="center"/>
           </w:tcPr>
           <w:p>
@@ -1054,7 +1050,7 @@
         </w:tc>
         <w:tc>
           <w:tcPr>
-            <w:tcW w:w="1260" w:type="dxa"/>
+            <w:tcW w:w="1634" w:type="dxa"/>
             <w:vAlign w:val="center"/>
           </w:tcPr>
           <w:p>
@@ -1078,7 +1074,7 @@
         </w:tc>
         <w:tc>
           <w:tcPr>
-            <w:tcW w:w="3060" w:type="dxa"/>
+            <w:tcW w:w="2686" w:type="dxa"/>
             <w:vAlign w:val="center"/>
           </w:tcPr>
           <w:p>
@@ -1107,7 +1103,7 @@
         </w:trPr>
         <w:tc>
           <w:tcPr>
-            <w:tcW w:w="450" w:type="dxa"/>
+            <w:tcW w:w="567" w:type="dxa"/>
             <w:vAlign w:val="center"/>
           </w:tcPr>
           <w:p>
@@ -1126,7 +1122,7 @@
         </w:tc>
         <w:tc>
           <w:tcPr>
-            <w:tcW w:w="3870" w:type="dxa"/>
+            <w:tcW w:w="3753" w:type="dxa"/>
             <w:vAlign w:val="center"/>
           </w:tcPr>
           <w:p>
@@ -1149,7 +1145,7 @@
         </w:tc>
         <w:tc>
           <w:tcPr>
-            <w:tcW w:w="1260" w:type="dxa"/>
+            <w:tcW w:w="1634" w:type="dxa"/>
             <w:vAlign w:val="center"/>
           </w:tcPr>
           <w:p>
@@ -1173,7 +1169,7 @@
         </w:tc>
         <w:tc>
           <w:tcPr>
-            <w:tcW w:w="3060" w:type="dxa"/>
+            <w:tcW w:w="2686" w:type="dxa"/>
             <w:vAlign w:val="center"/>
           </w:tcPr>
           <w:p>
@@ -1202,7 +1198,7 @@
         </w:trPr>
         <w:tc>
           <w:tcPr>
-            <w:tcW w:w="450" w:type="dxa"/>
+            <w:tcW w:w="567" w:type="dxa"/>
             <w:vAlign w:val="center"/>
           </w:tcPr>
           <w:p>
@@ -1221,7 +1217,7 @@
         </w:tc>
         <w:tc>
           <w:tcPr>
-            <w:tcW w:w="3870" w:type="dxa"/>
+            <w:tcW w:w="3753" w:type="dxa"/>
             <w:vAlign w:val="center"/>
           </w:tcPr>
           <w:p>
@@ -1245,7 +1241,7 @@
         </w:tc>
         <w:tc>
           <w:tcPr>
-            <w:tcW w:w="1260" w:type="dxa"/>
+            <w:tcW w:w="1634" w:type="dxa"/>
             <w:vAlign w:val="center"/>
           </w:tcPr>
           <w:p>
@@ -1269,7 +1265,7 @@
         </w:tc>
         <w:tc>
           <w:tcPr>
-            <w:tcW w:w="3060" w:type="dxa"/>
+            <w:tcW w:w="2686" w:type="dxa"/>
             <w:vAlign w:val="center"/>
           </w:tcPr>
           <w:p>
@@ -1298,7 +1294,7 @@
         </w:trPr>
         <w:tc>
           <w:tcPr>
-            <w:tcW w:w="450" w:type="dxa"/>
+            <w:tcW w:w="567" w:type="dxa"/>
             <w:vAlign w:val="center"/>
           </w:tcPr>
           <w:p>
@@ -1317,7 +1313,7 @@
         </w:tc>
         <w:tc>
           <w:tcPr>
-            <w:tcW w:w="3870" w:type="dxa"/>
+            <w:tcW w:w="3753" w:type="dxa"/>
             <w:vAlign w:val="center"/>
           </w:tcPr>
           <w:p>
@@ -1340,23 +1336,23 @@
         </w:tc>
         <w:tc>
           <w:tcPr>
-            <w:tcW w:w="1260" w:type="dxa"/>
-            <w:vAlign w:val="center"/>
-          </w:tcPr>
-          <w:p>
-            <w:pPr>
-              <w:jc w:val="center"/>
-              <w:rPr>
-                <w:rFonts w:ascii="Arial" w:hAnsi="Arial" w:cs="Arial"/>
-                <w:sz w:val="20"/>
-                <w:szCs w:val="20"/>
-              </w:rPr>
-            </w:pPr>
-          </w:p>
-        </w:tc>
-        <w:tc>
-          <w:tcPr>
-            <w:tcW w:w="3060" w:type="dxa"/>
+            <w:tcW w:w="1634" w:type="dxa"/>
+            <w:vAlign w:val="center"/>
+          </w:tcPr>
+          <w:p>
+            <w:pPr>
+              <w:jc w:val="center"/>
+              <w:rPr>
+                <w:rFonts w:ascii="Arial" w:hAnsi="Arial" w:cs="Arial"/>
+                <w:sz w:val="20"/>
+                <w:szCs w:val="20"/>
+              </w:rPr>
+            </w:pPr>
+          </w:p>
+        </w:tc>
+        <w:tc>
+          <w:tcPr>
+            <w:tcW w:w="2686" w:type="dxa"/>
             <w:vAlign w:val="center"/>
           </w:tcPr>
           <w:p>
@@ -1385,7 +1381,7 @@
         </w:trPr>
         <w:tc>
           <w:tcPr>
-            <w:tcW w:w="450" w:type="dxa"/>
+            <w:tcW w:w="567" w:type="dxa"/>
             <w:vAlign w:val="center"/>
           </w:tcPr>
           <w:p>
@@ -1404,7 +1400,7 @@
         </w:tc>
         <w:tc>
           <w:tcPr>
-            <w:tcW w:w="3870" w:type="dxa"/>
+            <w:tcW w:w="3753" w:type="dxa"/>
             <w:vAlign w:val="center"/>
           </w:tcPr>
           <w:p>
@@ -1437,7 +1433,7 @@
         </w:tc>
         <w:tc>
           <w:tcPr>
-            <w:tcW w:w="1260" w:type="dxa"/>
+            <w:tcW w:w="1634" w:type="dxa"/>
             <w:vAlign w:val="center"/>
           </w:tcPr>
           <w:p>
@@ -1461,7 +1457,7 @@
         </w:tc>
         <w:tc>
           <w:tcPr>
-            <w:tcW w:w="3060" w:type="dxa"/>
+            <w:tcW w:w="2686" w:type="dxa"/>
             <w:vAlign w:val="center"/>
           </w:tcPr>
           <w:p>
@@ -1490,7 +1486,7 @@
         </w:trPr>
         <w:tc>
           <w:tcPr>
-            <w:tcW w:w="450" w:type="dxa"/>
+            <w:tcW w:w="567" w:type="dxa"/>
             <w:vAlign w:val="center"/>
           </w:tcPr>
           <w:p>
@@ -1509,7 +1505,7 @@
         </w:tc>
         <w:tc>
           <w:tcPr>
-            <w:tcW w:w="3870" w:type="dxa"/>
+            <w:tcW w:w="3753" w:type="dxa"/>
             <w:vAlign w:val="center"/>
           </w:tcPr>
           <w:p>
@@ -1533,7 +1529,7 @@
         </w:tc>
         <w:tc>
           <w:tcPr>
-            <w:tcW w:w="1260" w:type="dxa"/>
+            <w:tcW w:w="1634" w:type="dxa"/>
             <w:vAlign w:val="center"/>
           </w:tcPr>
           <w:p>
@@ -1557,7 +1553,7 @@
         </w:tc>
         <w:tc>
           <w:tcPr>
-            <w:tcW w:w="3060" w:type="dxa"/>
+            <w:tcW w:w="2686" w:type="dxa"/>
             <w:vAlign w:val="center"/>
           </w:tcPr>
           <w:p>
@@ -1586,7 +1582,7 @@
         </w:trPr>
         <w:tc>
           <w:tcPr>
-            <w:tcW w:w="450" w:type="dxa"/>
+            <w:tcW w:w="567" w:type="dxa"/>
             <w:vAlign w:val="center"/>
           </w:tcPr>
           <w:p>
@@ -1605,7 +1601,7 @@
         </w:tc>
         <w:tc>
           <w:tcPr>
-            <w:tcW w:w="3870" w:type="dxa"/>
+            <w:tcW w:w="3753" w:type="dxa"/>
             <w:vAlign w:val="center"/>
           </w:tcPr>
           <w:p>
@@ -1629,7 +1625,7 @@
         </w:tc>
         <w:tc>
           <w:tcPr>
-            <w:tcW w:w="1260" w:type="dxa"/>
+            <w:tcW w:w="1634" w:type="dxa"/>
             <w:vAlign w:val="center"/>
           </w:tcPr>
           <w:p>
@@ -1653,7 +1649,7 @@
         </w:tc>
         <w:tc>
           <w:tcPr>
-            <w:tcW w:w="3060" w:type="dxa"/>
+            <w:tcW w:w="2686" w:type="dxa"/>
             <w:vAlign w:val="center"/>
           </w:tcPr>
           <w:p>
@@ -1706,7 +1702,7 @@
         </w:trPr>
         <w:tc>
           <w:tcPr>
-            <w:tcW w:w="450" w:type="dxa"/>
+            <w:tcW w:w="567" w:type="dxa"/>
             <w:shd w:val="pct15" w:color="auto" w:fill="FFFFFF"/>
             <w:vAlign w:val="center"/>
           </w:tcPr>
@@ -1732,7 +1728,7 @@
         </w:tc>
         <w:tc>
           <w:tcPr>
-            <w:tcW w:w="8190" w:type="dxa"/>
+            <w:tcW w:w="8073" w:type="dxa"/>
             <w:gridSpan w:val="3"/>
             <w:shd w:val="pct15" w:color="auto" w:fill="FFFFFF"/>
             <w:vAlign w:val="center"/>
@@ -1774,7 +1770,7 @@
         </w:trPr>
         <w:tc>
           <w:tcPr>
-            <w:tcW w:w="450" w:type="dxa"/>
+            <w:tcW w:w="567" w:type="dxa"/>
             <w:vAlign w:val="center"/>
           </w:tcPr>
           <w:p>
@@ -1793,7 +1789,7 @@
         </w:tc>
         <w:tc>
           <w:tcPr>
-            <w:tcW w:w="3870" w:type="dxa"/>
+            <w:tcW w:w="3753" w:type="dxa"/>
             <w:vAlign w:val="center"/>
           </w:tcPr>
           <w:p>
@@ -1816,31 +1812,31 @@
         </w:tc>
         <w:tc>
           <w:tcPr>
-            <w:tcW w:w="1260" w:type="dxa"/>
-            <w:vAlign w:val="center"/>
-          </w:tcPr>
-          <w:p>
-            <w:pPr>
-              <w:jc w:val="center"/>
-              <w:rPr>
-                <w:rFonts w:ascii="Arial" w:hAnsi="Arial" w:cs="Arial"/>
-                <w:sz w:val="20"/>
-                <w:szCs w:val="20"/>
-              </w:rPr>
-            </w:pPr>
-            <w:r>
-              <w:rPr>
-                <w:rFonts w:ascii="Arial" w:hAnsi="Arial" w:cs="Arial"/>
-                <w:sz w:val="20"/>
-                <w:szCs w:val="20"/>
-              </w:rPr>
-              <w:t>kcal/Hr</w:t>
-            </w:r>
-          </w:p>
-        </w:tc>
-        <w:tc>
-          <w:tcPr>
-            <w:tcW w:w="3060" w:type="dxa"/>
+            <w:tcW w:w="1634" w:type="dxa"/>
+            <w:vAlign w:val="center"/>
+          </w:tcPr>
+          <w:p>
+            <w:pPr>
+              <w:jc w:val="center"/>
+              <w:rPr>
+                <w:rFonts w:ascii="Arial" w:hAnsi="Arial" w:cs="Arial"/>
+                <w:sz w:val="20"/>
+                <w:szCs w:val="20"/>
+              </w:rPr>
+            </w:pPr>
+            <w:r>
+              <w:rPr>
+                <w:rFonts w:ascii="Arial" w:hAnsi="Arial" w:cs="Arial"/>
+                <w:sz w:val="20"/>
+                <w:szCs w:val="20"/>
+              </w:rPr>
+              <w:t>kCal/hr</w:t>
+            </w:r>
+          </w:p>
+        </w:tc>
+        <w:tc>
+          <w:tcPr>
+            <w:tcW w:w="2686" w:type="dxa"/>
             <w:vAlign w:val="center"/>
           </w:tcPr>
           <w:p>
@@ -1869,7 +1865,7 @@
         </w:trPr>
         <w:tc>
           <w:tcPr>
-            <w:tcW w:w="450" w:type="dxa"/>
+            <w:tcW w:w="567" w:type="dxa"/>
             <w:vAlign w:val="center"/>
           </w:tcPr>
           <w:p>
@@ -1888,7 +1884,7 @@
         </w:tc>
         <w:tc>
           <w:tcPr>
-            <w:tcW w:w="3870" w:type="dxa"/>
+            <w:tcW w:w="3753" w:type="dxa"/>
             <w:vAlign w:val="center"/>
           </w:tcPr>
           <w:p>
@@ -1912,7 +1908,7 @@
         </w:tc>
         <w:tc>
           <w:tcPr>
-            <w:tcW w:w="1260" w:type="dxa"/>
+            <w:tcW w:w="1634" w:type="dxa"/>
             <w:vAlign w:val="center"/>
           </w:tcPr>
           <w:p>
@@ -1936,7 +1932,7 @@
         </w:tc>
         <w:tc>
           <w:tcPr>
-            <w:tcW w:w="3060" w:type="dxa"/>
+            <w:tcW w:w="2686" w:type="dxa"/>
             <w:vAlign w:val="center"/>
           </w:tcPr>
           <w:p>
@@ -1965,7 +1961,7 @@
         </w:trPr>
         <w:tc>
           <w:tcPr>
-            <w:tcW w:w="450" w:type="dxa"/>
+            <w:tcW w:w="567" w:type="dxa"/>
             <w:vAlign w:val="center"/>
           </w:tcPr>
           <w:p>
@@ -1984,7 +1980,7 @@
         </w:tc>
         <w:tc>
           <w:tcPr>
-            <w:tcW w:w="3870" w:type="dxa"/>
+            <w:tcW w:w="3753" w:type="dxa"/>
             <w:vAlign w:val="center"/>
           </w:tcPr>
           <w:p>
@@ -2008,7 +2004,7 @@
         </w:tc>
         <w:tc>
           <w:tcPr>
-            <w:tcW w:w="1260" w:type="dxa"/>
+            <w:tcW w:w="1634" w:type="dxa"/>
             <w:vAlign w:val="center"/>
           </w:tcPr>
           <w:p>
@@ -2032,7 +2028,7 @@
         </w:tc>
         <w:tc>
           <w:tcPr>
-            <w:tcW w:w="3060" w:type="dxa"/>
+            <w:tcW w:w="2686" w:type="dxa"/>
             <w:vAlign w:val="center"/>
           </w:tcPr>
           <w:p>
@@ -2061,7 +2057,7 @@
         </w:trPr>
         <w:tc>
           <w:tcPr>
-            <w:tcW w:w="450" w:type="dxa"/>
+            <w:tcW w:w="567" w:type="dxa"/>
             <w:vAlign w:val="center"/>
           </w:tcPr>
           <w:p>
@@ -2080,7 +2076,7 @@
         </w:tc>
         <w:tc>
           <w:tcPr>
-            <w:tcW w:w="3870" w:type="dxa"/>
+            <w:tcW w:w="3753" w:type="dxa"/>
             <w:vAlign w:val="center"/>
           </w:tcPr>
           <w:p>
@@ -2103,7 +2099,7 @@
         </w:tc>
         <w:tc>
           <w:tcPr>
-            <w:tcW w:w="1260" w:type="dxa"/>
+            <w:tcW w:w="1634" w:type="dxa"/>
             <w:vAlign w:val="center"/>
           </w:tcPr>
           <w:p>
@@ -2127,7 +2123,7 @@
         </w:tc>
         <w:tc>
           <w:tcPr>
-            <w:tcW w:w="3060" w:type="dxa"/>
+            <w:tcW w:w="2686" w:type="dxa"/>
             <w:vAlign w:val="center"/>
           </w:tcPr>
           <w:p>
@@ -2156,7 +2152,7 @@
         </w:trPr>
         <w:tc>
           <w:tcPr>
-            <w:tcW w:w="450" w:type="dxa"/>
+            <w:tcW w:w="567" w:type="dxa"/>
             <w:vAlign w:val="center"/>
           </w:tcPr>
           <w:p>
@@ -2175,7 +2171,7 @@
         </w:tc>
         <w:tc>
           <w:tcPr>
-            <w:tcW w:w="3870" w:type="dxa"/>
+            <w:tcW w:w="3753" w:type="dxa"/>
             <w:vAlign w:val="center"/>
           </w:tcPr>
           <w:p>
@@ -2198,7 +2194,7 @@
         </w:tc>
         <w:tc>
           <w:tcPr>
-            <w:tcW w:w="1260" w:type="dxa"/>
+            <w:tcW w:w="1634" w:type="dxa"/>
             <w:vAlign w:val="center"/>
           </w:tcPr>
           <w:p>
@@ -2222,7 +2218,7 @@
         </w:tc>
         <w:tc>
           <w:tcPr>
-            <w:tcW w:w="3060" w:type="dxa"/>
+            <w:tcW w:w="2686" w:type="dxa"/>
             <w:vAlign w:val="center"/>
           </w:tcPr>
           <w:p>
@@ -2269,7 +2265,7 @@
         </w:trPr>
         <w:tc>
           <w:tcPr>
-            <w:tcW w:w="450" w:type="dxa"/>
+            <w:tcW w:w="567" w:type="dxa"/>
             <w:vAlign w:val="center"/>
           </w:tcPr>
           <w:p>
@@ -2289,7 +2285,7 @@
         </w:tc>
         <w:tc>
           <w:tcPr>
-            <w:tcW w:w="3870" w:type="dxa"/>
+            <w:tcW w:w="3753" w:type="dxa"/>
             <w:vAlign w:val="center"/>
           </w:tcPr>
           <w:p>
@@ -2312,7 +2308,7 @@
         </w:tc>
         <w:tc>
           <w:tcPr>
-            <w:tcW w:w="1260" w:type="dxa"/>
+            <w:tcW w:w="1634" w:type="dxa"/>
             <w:vAlign w:val="center"/>
           </w:tcPr>
           <w:p>
@@ -2336,7 +2332,7 @@
         </w:tc>
         <w:tc>
           <w:tcPr>
-            <w:tcW w:w="3060" w:type="dxa"/>
+            <w:tcW w:w="2686" w:type="dxa"/>
             <w:vAlign w:val="center"/>
           </w:tcPr>
           <w:p>
@@ -2366,7 +2362,7 @@
         </w:trPr>
         <w:tc>
           <w:tcPr>
-            <w:tcW w:w="450" w:type="dxa"/>
+            <w:tcW w:w="567" w:type="dxa"/>
             <w:vAlign w:val="center"/>
           </w:tcPr>
           <w:p>
@@ -2385,7 +2381,7 @@
         </w:tc>
         <w:tc>
           <w:tcPr>
-            <w:tcW w:w="3870" w:type="dxa"/>
+            <w:tcW w:w="3753" w:type="dxa"/>
             <w:vAlign w:val="center"/>
           </w:tcPr>
           <w:p>
@@ -2409,7 +2405,7 @@
         </w:tc>
         <w:tc>
           <w:tcPr>
-            <w:tcW w:w="1260" w:type="dxa"/>
+            <w:tcW w:w="1634" w:type="dxa"/>
             <w:vAlign w:val="center"/>
           </w:tcPr>
           <w:p>
@@ -2433,25 +2429,24 @@
         </w:tc>
         <w:tc>
           <w:tcPr>
-            <w:tcW w:w="3060" w:type="dxa"/>
-            <w:vAlign w:val="center"/>
-          </w:tcPr>
-          <w:p>
-            <w:pPr>
-              <w:jc w:val="center"/>
-              <w:rPr>
-                <w:rFonts w:ascii="Arial" w:hAnsi="Arial" w:cs="Arial"/>
-                <w:sz w:val="20"/>
-                <w:szCs w:val="20"/>
-              </w:rPr>
-            </w:pPr>
-            <w:r>
-              <w:rPr>
-                <w:rFonts w:ascii="Arial" w:hAnsi="Arial" w:cs="Arial"/>
-                <w:sz w:val="20"/>
-                <w:szCs w:val="20"/>
-              </w:rPr>
-              <w:lastRenderedPageBreak/>
+            <w:tcW w:w="2686" w:type="dxa"/>
+            <w:vAlign w:val="center"/>
+          </w:tcPr>
+          <w:p>
+            <w:pPr>
+              <w:jc w:val="center"/>
+              <w:rPr>
+                <w:rFonts w:ascii="Arial" w:hAnsi="Arial" w:cs="Arial"/>
+                <w:sz w:val="20"/>
+                <w:szCs w:val="20"/>
+              </w:rPr>
+            </w:pPr>
+            <w:r>
+              <w:rPr>
+                <w:rFonts w:ascii="Arial" w:hAnsi="Arial" w:cs="Arial"/>
+                <w:sz w:val="20"/>
+                <w:szCs w:val="20"/>
+              </w:rPr>
               <w:t>5</w:t>
             </w:r>
           </w:p>
@@ -2463,7 +2458,7 @@
         </w:trPr>
         <w:tc>
           <w:tcPr>
-            <w:tcW w:w="450" w:type="dxa"/>
+            <w:tcW w:w="567" w:type="dxa"/>
             <w:vAlign w:val="center"/>
           </w:tcPr>
           <w:p>
@@ -2482,7 +2477,7 @@
         </w:tc>
         <w:tc>
           <w:tcPr>
-            <w:tcW w:w="3870" w:type="dxa"/>
+            <w:tcW w:w="3753" w:type="dxa"/>
             <w:vAlign w:val="center"/>
           </w:tcPr>
           <w:p>
@@ -2506,7 +2501,7 @@
         </w:tc>
         <w:tc>
           <w:tcPr>
-            <w:tcW w:w="1260" w:type="dxa"/>
+            <w:tcW w:w="1634" w:type="dxa"/>
             <w:vAlign w:val="center"/>
           </w:tcPr>
           <w:p>
@@ -2530,7 +2525,7 @@
         </w:tc>
         <w:tc>
           <w:tcPr>
-            <w:tcW w:w="3060" w:type="dxa"/>
+            <w:tcW w:w="2686" w:type="dxa"/>
             <w:vAlign w:val="center"/>
           </w:tcPr>
           <w:p>
@@ -2559,7 +2554,7 @@
         </w:trPr>
         <w:tc>
           <w:tcPr>
-            <w:tcW w:w="450" w:type="dxa"/>
+            <w:tcW w:w="567" w:type="dxa"/>
             <w:vAlign w:val="center"/>
           </w:tcPr>
           <w:p>
@@ -2578,7 +2573,7 @@
         </w:tc>
         <w:tc>
           <w:tcPr>
-            <w:tcW w:w="3870" w:type="dxa"/>
+            <w:tcW w:w="3753" w:type="dxa"/>
             <w:vAlign w:val="center"/>
           </w:tcPr>
           <w:p>
@@ -2601,23 +2596,23 @@
         </w:tc>
         <w:tc>
           <w:tcPr>
-            <w:tcW w:w="1260" w:type="dxa"/>
-            <w:vAlign w:val="center"/>
-          </w:tcPr>
-          <w:p>
-            <w:pPr>
-              <w:jc w:val="center"/>
-              <w:rPr>
-                <w:rFonts w:ascii="Arial" w:hAnsi="Arial" w:cs="Arial"/>
-                <w:sz w:val="20"/>
-                <w:szCs w:val="20"/>
-              </w:rPr>
-            </w:pPr>
-          </w:p>
-        </w:tc>
-        <w:tc>
-          <w:tcPr>
-            <w:tcW w:w="3060" w:type="dxa"/>
+            <w:tcW w:w="1634" w:type="dxa"/>
+            <w:vAlign w:val="center"/>
+          </w:tcPr>
+          <w:p>
+            <w:pPr>
+              <w:jc w:val="center"/>
+              <w:rPr>
+                <w:rFonts w:ascii="Arial" w:hAnsi="Arial" w:cs="Arial"/>
+                <w:sz w:val="20"/>
+                <w:szCs w:val="20"/>
+              </w:rPr>
+            </w:pPr>
+          </w:p>
+        </w:tc>
+        <w:tc>
+          <w:tcPr>
+            <w:tcW w:w="2686" w:type="dxa"/>
             <w:vAlign w:val="center"/>
           </w:tcPr>
           <w:p>
@@ -2646,7 +2641,7 @@
         </w:trPr>
         <w:tc>
           <w:tcPr>
-            <w:tcW w:w="450" w:type="dxa"/>
+            <w:tcW w:w="567" w:type="dxa"/>
             <w:vAlign w:val="center"/>
           </w:tcPr>
           <w:p>
@@ -2665,7 +2660,7 @@
         </w:tc>
         <w:tc>
           <w:tcPr>
-            <w:tcW w:w="3870" w:type="dxa"/>
+            <w:tcW w:w="3753" w:type="dxa"/>
             <w:vAlign w:val="center"/>
           </w:tcPr>
           <w:p>
@@ -2698,7 +2693,7 @@
         </w:tc>
         <w:tc>
           <w:tcPr>
-            <w:tcW w:w="1260" w:type="dxa"/>
+            <w:tcW w:w="1634" w:type="dxa"/>
             <w:vAlign w:val="center"/>
           </w:tcPr>
           <w:p>
@@ -2722,7 +2717,7 @@
         </w:tc>
         <w:tc>
           <w:tcPr>
-            <w:tcW w:w="3060" w:type="dxa"/>
+            <w:tcW w:w="2686" w:type="dxa"/>
             <w:vAlign w:val="center"/>
           </w:tcPr>
           <w:p>
@@ -2751,7 +2746,7 @@
         </w:trPr>
         <w:tc>
           <w:tcPr>
-            <w:tcW w:w="450" w:type="dxa"/>
+            <w:tcW w:w="567" w:type="dxa"/>
             <w:vAlign w:val="center"/>
           </w:tcPr>
           <w:p>
@@ -2770,7 +2765,7 @@
         </w:tc>
         <w:tc>
           <w:tcPr>
-            <w:tcW w:w="3870" w:type="dxa"/>
+            <w:tcW w:w="3753" w:type="dxa"/>
             <w:vAlign w:val="center"/>
           </w:tcPr>
           <w:p>
@@ -2794,7 +2789,7 @@
         </w:tc>
         <w:tc>
           <w:tcPr>
-            <w:tcW w:w="1260" w:type="dxa"/>
+            <w:tcW w:w="1634" w:type="dxa"/>
             <w:vAlign w:val="center"/>
           </w:tcPr>
           <w:p>
@@ -2818,24 +2813,25 @@
         </w:tc>
         <w:tc>
           <w:tcPr>
-            <w:tcW w:w="3060" w:type="dxa"/>
-            <w:vAlign w:val="center"/>
-          </w:tcPr>
-          <w:p>
-            <w:pPr>
-              <w:jc w:val="center"/>
-              <w:rPr>
-                <w:rFonts w:ascii="Arial" w:hAnsi="Arial" w:cs="Arial"/>
-                <w:sz w:val="20"/>
-                <w:szCs w:val="20"/>
-              </w:rPr>
-            </w:pPr>
-            <w:r>
-              <w:rPr>
-                <w:rFonts w:ascii="Arial" w:hAnsi="Arial" w:cs="Arial"/>
-                <w:sz w:val="20"/>
-                <w:szCs w:val="20"/>
-              </w:rPr>
+            <w:tcW w:w="2686" w:type="dxa"/>
+            <w:vAlign w:val="center"/>
+          </w:tcPr>
+          <w:p>
+            <w:pPr>
+              <w:jc w:val="center"/>
+              <w:rPr>
+                <w:rFonts w:ascii="Arial" w:hAnsi="Arial" w:cs="Arial"/>
+                <w:sz w:val="20"/>
+                <w:szCs w:val="20"/>
+              </w:rPr>
+            </w:pPr>
+            <w:r>
+              <w:rPr>
+                <w:rFonts w:ascii="Arial" w:hAnsi="Arial" w:cs="Arial"/>
+                <w:sz w:val="20"/>
+                <w:szCs w:val="20"/>
+              </w:rPr>
+              <w:lastRenderedPageBreak/>
               <w:t>standard</w:t>
             </w:r>
           </w:p>
@@ -2847,7 +2843,7 @@
         </w:trPr>
         <w:tc>
           <w:tcPr>
-            <w:tcW w:w="450" w:type="dxa"/>
+            <w:tcW w:w="567" w:type="dxa"/>
             <w:vAlign w:val="center"/>
           </w:tcPr>
           <w:p>
@@ -2866,7 +2862,7 @@
         </w:tc>
         <w:tc>
           <w:tcPr>
-            <w:tcW w:w="3870" w:type="dxa"/>
+            <w:tcW w:w="3753" w:type="dxa"/>
             <w:vAlign w:val="center"/>
           </w:tcPr>
           <w:p>
@@ -2890,7 +2886,7 @@
         </w:tc>
         <w:tc>
           <w:tcPr>
-            <w:tcW w:w="1260" w:type="dxa"/>
+            <w:tcW w:w="1634" w:type="dxa"/>
             <w:vAlign w:val="center"/>
           </w:tcPr>
           <w:p>
@@ -2914,7 +2910,7 @@
         </w:tc>
         <w:tc>
           <w:tcPr>
-            <w:tcW w:w="3060" w:type="dxa"/>
+            <w:tcW w:w="2686" w:type="dxa"/>
             <w:vAlign w:val="center"/>
           </w:tcPr>
           <w:p>
@@ -2965,7 +2961,7 @@
         </w:trPr>
         <w:tc>
           <w:tcPr>
-            <w:tcW w:w="450" w:type="dxa"/>
+            <w:tcW w:w="567" w:type="dxa"/>
             <w:shd w:val="pct15" w:color="auto" w:fill="FFFFFF"/>
             <w:vAlign w:val="center"/>
           </w:tcPr>
@@ -2994,7 +2990,7 @@
         </w:tc>
         <w:tc>
           <w:tcPr>
-            <w:tcW w:w="8190" w:type="dxa"/>
+            <w:tcW w:w="8073" w:type="dxa"/>
             <w:gridSpan w:val="3"/>
             <w:shd w:val="pct15" w:color="auto" w:fill="FFFFFF"/>
             <w:vAlign w:val="center"/>
@@ -3035,7 +3031,7 @@
         </w:trPr>
         <w:tc>
           <w:tcPr>
-            <w:tcW w:w="450" w:type="dxa"/>
+            <w:tcW w:w="567" w:type="dxa"/>
             <w:vAlign w:val="center"/>
           </w:tcPr>
           <w:p>
@@ -3054,7 +3050,7 @@
         </w:tc>
         <w:tc>
           <w:tcPr>
-            <w:tcW w:w="3870" w:type="dxa"/>
+            <w:tcW w:w="3753" w:type="dxa"/>
             <w:vAlign w:val="center"/>
           </w:tcPr>
           <w:p>
@@ -3077,31 +3073,31 @@
         </w:tc>
         <w:tc>
           <w:tcPr>
-            <w:tcW w:w="1260" w:type="dxa"/>
-            <w:vAlign w:val="center"/>
-          </w:tcPr>
-          <w:p>
-            <w:pPr>
-              <w:jc w:val="center"/>
-              <w:rPr>
-                <w:rFonts w:ascii="Arial" w:hAnsi="Arial" w:cs="Arial"/>
-                <w:sz w:val="20"/>
-                <w:szCs w:val="20"/>
-              </w:rPr>
-            </w:pPr>
-            <w:r>
-              <w:rPr>
-                <w:rFonts w:ascii="Arial" w:hAnsi="Arial" w:cs="Arial"/>
-                <w:sz w:val="20"/>
-                <w:szCs w:val="20"/>
-              </w:rPr>
-              <w:t>kcal/Hr</w:t>
-            </w:r>
-          </w:p>
-        </w:tc>
-        <w:tc>
-          <w:tcPr>
-            <w:tcW w:w="3060" w:type="dxa"/>
+            <w:tcW w:w="1634" w:type="dxa"/>
+            <w:vAlign w:val="center"/>
+          </w:tcPr>
+          <w:p>
+            <w:pPr>
+              <w:jc w:val="center"/>
+              <w:rPr>
+                <w:rFonts w:ascii="Arial" w:hAnsi="Arial" w:cs="Arial"/>
+                <w:sz w:val="20"/>
+                <w:szCs w:val="20"/>
+              </w:rPr>
+            </w:pPr>
+            <w:r>
+              <w:rPr>
+                <w:rFonts w:ascii="Arial" w:hAnsi="Arial" w:cs="Arial"/>
+                <w:sz w:val="20"/>
+                <w:szCs w:val="20"/>
+              </w:rPr>
+              <w:t>kCal/hr</w:t>
+            </w:r>
+          </w:p>
+        </w:tc>
+        <w:tc>
+          <w:tcPr>
+            <w:tcW w:w="2686" w:type="dxa"/>
             <w:vAlign w:val="center"/>
           </w:tcPr>
           <w:p>
@@ -3130,7 +3126,7 @@
         </w:trPr>
         <w:tc>
           <w:tcPr>
-            <w:tcW w:w="450" w:type="dxa"/>
+            <w:tcW w:w="567" w:type="dxa"/>
             <w:vAlign w:val="center"/>
           </w:tcPr>
           <w:p>
@@ -3149,7 +3145,7 @@
         </w:tc>
         <w:tc>
           <w:tcPr>
-            <w:tcW w:w="3870" w:type="dxa"/>
+            <w:tcW w:w="3753" w:type="dxa"/>
             <w:vAlign w:val="center"/>
           </w:tcPr>
           <w:p>
@@ -3173,7 +3169,7 @@
         </w:tc>
         <w:tc>
           <w:tcPr>
-            <w:tcW w:w="1260" w:type="dxa"/>
+            <w:tcW w:w="1634" w:type="dxa"/>
             <w:vAlign w:val="center"/>
           </w:tcPr>
           <w:p>
@@ -3197,7 +3193,7 @@
         </w:tc>
         <w:tc>
           <w:tcPr>
-            <w:tcW w:w="3060" w:type="dxa"/>
+            <w:tcW w:w="2686" w:type="dxa"/>
             <w:vAlign w:val="center"/>
           </w:tcPr>
           <w:p>
@@ -3226,7 +3222,7 @@
         </w:trPr>
         <w:tc>
           <w:tcPr>
-            <w:tcW w:w="450" w:type="dxa"/>
+            <w:tcW w:w="567" w:type="dxa"/>
             <w:vAlign w:val="center"/>
           </w:tcPr>
           <w:p>
@@ -3245,7 +3241,7 @@
         </w:tc>
         <w:tc>
           <w:tcPr>
-            <w:tcW w:w="3870" w:type="dxa"/>
+            <w:tcW w:w="3753" w:type="dxa"/>
             <w:vAlign w:val="center"/>
           </w:tcPr>
           <w:p>
@@ -3273,6 +3269,7 @@
               </w:rPr>
               <w:t xml:space="preserve"> </w:t>
             </w:r>
+            <w:proofErr w:type="gramStart"/>
             <w:r>
               <w:rPr>
                 <w:rFonts w:ascii="Arial" w:hAnsi="Arial" w:cs="Arial"/>
@@ -3290,6 +3287,7 @@
               </w:rPr>
               <w:t>+</w:t>
             </w:r>
+            <w:proofErr w:type="gramEnd"/>
             <w:r>
               <w:rPr>
                 <w:rFonts w:ascii="Arial" w:hAnsi="Arial" w:cs="Arial"/>
@@ -3302,7 +3300,7 @@
         </w:tc>
         <w:tc>
           <w:tcPr>
-            <w:tcW w:w="1260" w:type="dxa"/>
+            <w:tcW w:w="1634" w:type="dxa"/>
             <w:vAlign w:val="center"/>
           </w:tcPr>
           <w:p>
@@ -3326,7 +3324,7 @@
         </w:tc>
         <w:tc>
           <w:tcPr>
-            <w:tcW w:w="3060" w:type="dxa"/>
+            <w:tcW w:w="2686" w:type="dxa"/>
             <w:vAlign w:val="center"/>
           </w:tcPr>
           <w:p>
@@ -3355,7 +3353,7 @@
         </w:trPr>
         <w:tc>
           <w:tcPr>
-            <w:tcW w:w="450" w:type="dxa"/>
+            <w:tcW w:w="567" w:type="dxa"/>
             <w:vAlign w:val="center"/>
           </w:tcPr>
           <w:p>
@@ -3374,7 +3372,7 @@
         </w:tc>
         <w:tc>
           <w:tcPr>
-            <w:tcW w:w="3870" w:type="dxa"/>
+            <w:tcW w:w="3753" w:type="dxa"/>
             <w:vAlign w:val="center"/>
           </w:tcPr>
           <w:p>
@@ -3398,7 +3396,7 @@
         </w:tc>
         <w:tc>
           <w:tcPr>
-            <w:tcW w:w="1260" w:type="dxa"/>
+            <w:tcW w:w="1634" w:type="dxa"/>
             <w:vAlign w:val="center"/>
           </w:tcPr>
           <w:p>
@@ -3422,7 +3420,7 @@
         </w:tc>
         <w:tc>
           <w:tcPr>
-            <w:tcW w:w="3060" w:type="dxa"/>
+            <w:tcW w:w="2686" w:type="dxa"/>
             <w:vAlign w:val="center"/>
           </w:tcPr>
           <w:p>
@@ -3485,7 +3483,7 @@
         </w:trPr>
         <w:tc>
           <w:tcPr>
-            <w:tcW w:w="450" w:type="dxa"/>
+            <w:tcW w:w="567" w:type="dxa"/>
             <w:vAlign w:val="center"/>
           </w:tcPr>
           <w:p>
@@ -3504,7 +3502,7 @@
         </w:tc>
         <w:tc>
           <w:tcPr>
-            <w:tcW w:w="3870" w:type="dxa"/>
+            <w:tcW w:w="3753" w:type="dxa"/>
             <w:vAlign w:val="center"/>
           </w:tcPr>
           <w:p>
@@ -3528,7 +3526,7 @@
         </w:tc>
         <w:tc>
           <w:tcPr>
-            <w:tcW w:w="1260" w:type="dxa"/>
+            <w:tcW w:w="1634" w:type="dxa"/>
             <w:vAlign w:val="center"/>
           </w:tcPr>
           <w:p>
@@ -3552,7 +3550,7 @@
         </w:tc>
         <w:tc>
           <w:tcPr>
-            <w:tcW w:w="3060" w:type="dxa"/>
+            <w:tcW w:w="2686" w:type="dxa"/>
             <w:vAlign w:val="center"/>
           </w:tcPr>
           <w:p>
@@ -3581,7 +3579,7 @@
         </w:trPr>
         <w:tc>
           <w:tcPr>
-            <w:tcW w:w="450" w:type="dxa"/>
+            <w:tcW w:w="567" w:type="dxa"/>
             <w:vAlign w:val="center"/>
           </w:tcPr>
           <w:p>
@@ -3600,7 +3598,7 @@
         </w:tc>
         <w:tc>
           <w:tcPr>
-            <w:tcW w:w="3870" w:type="dxa"/>
+            <w:tcW w:w="3753" w:type="dxa"/>
             <w:vAlign w:val="center"/>
           </w:tcPr>
           <w:p>
@@ -3624,7 +3622,7 @@
         </w:tc>
         <w:tc>
           <w:tcPr>
-            <w:tcW w:w="1260" w:type="dxa"/>
+            <w:tcW w:w="1634" w:type="dxa"/>
             <w:vAlign w:val="center"/>
           </w:tcPr>
           <w:p>
@@ -3648,7 +3646,7 @@
         </w:tc>
         <w:tc>
           <w:tcPr>
-            <w:tcW w:w="3060" w:type="dxa"/>
+            <w:tcW w:w="2686" w:type="dxa"/>
             <w:vAlign w:val="center"/>
           </w:tcPr>
           <w:p>
@@ -3677,7 +3675,7 @@
         </w:trPr>
         <w:tc>
           <w:tcPr>
-            <w:tcW w:w="450" w:type="dxa"/>
+            <w:tcW w:w="567" w:type="dxa"/>
             <w:vAlign w:val="center"/>
           </w:tcPr>
           <w:p>
@@ -3696,7 +3694,7 @@
         </w:tc>
         <w:tc>
           <w:tcPr>
-            <w:tcW w:w="3870" w:type="dxa"/>
+            <w:tcW w:w="3753" w:type="dxa"/>
             <w:vAlign w:val="center"/>
           </w:tcPr>
           <w:p>
@@ -3720,7 +3718,7 @@
         </w:tc>
         <w:tc>
           <w:tcPr>
-            <w:tcW w:w="1260" w:type="dxa"/>
+            <w:tcW w:w="1634" w:type="dxa"/>
             <w:vAlign w:val="center"/>
           </w:tcPr>
           <w:p>
@@ -3744,7 +3742,7 @@
         </w:tc>
         <w:tc>
           <w:tcPr>
-            <w:tcW w:w="3060" w:type="dxa"/>
+            <w:tcW w:w="2686" w:type="dxa"/>
             <w:vAlign w:val="center"/>
           </w:tcPr>
           <w:p>
@@ -3773,7 +3771,7 @@
         </w:trPr>
         <w:tc>
           <w:tcPr>
-            <w:tcW w:w="450" w:type="dxa"/>
+            <w:tcW w:w="567" w:type="dxa"/>
             <w:vAlign w:val="center"/>
           </w:tcPr>
           <w:p>
@@ -3792,7 +3790,7 @@
         </w:tc>
         <w:tc>
           <w:tcPr>
-            <w:tcW w:w="3870" w:type="dxa"/>
+            <w:tcW w:w="3753" w:type="dxa"/>
             <w:vAlign w:val="center"/>
           </w:tcPr>
           <w:p>
@@ -3816,7 +3814,7 @@
         </w:tc>
         <w:tc>
           <w:tcPr>
-            <w:tcW w:w="1260" w:type="dxa"/>
+            <w:tcW w:w="1634" w:type="dxa"/>
             <w:vAlign w:val="center"/>
           </w:tcPr>
           <w:p>
@@ -3840,7 +3838,7 @@
         </w:tc>
         <w:tc>
           <w:tcPr>
-            <w:tcW w:w="3060" w:type="dxa"/>
+            <w:tcW w:w="2686" w:type="dxa"/>
             <w:vAlign w:val="center"/>
           </w:tcPr>
           <w:p>
@@ -3893,7 +3891,7 @@
         </w:trPr>
         <w:tc>
           <w:tcPr>
-            <w:tcW w:w="450" w:type="dxa"/>
+            <w:tcW w:w="567" w:type="dxa"/>
             <w:shd w:val="pct15" w:color="auto" w:fill="FFFFFF"/>
             <w:vAlign w:val="center"/>
           </w:tcPr>
@@ -3919,7 +3917,7 @@
         </w:tc>
         <w:tc>
           <w:tcPr>
-            <w:tcW w:w="8190" w:type="dxa"/>
+            <w:tcW w:w="8073" w:type="dxa"/>
             <w:gridSpan w:val="3"/>
             <w:shd w:val="pct15" w:color="auto" w:fill="FFFFFF"/>
             <w:vAlign w:val="center"/>
@@ -3960,7 +3958,7 @@
         </w:trPr>
         <w:tc>
           <w:tcPr>
-            <w:tcW w:w="450" w:type="dxa"/>
+            <w:tcW w:w="567" w:type="dxa"/>
             <w:vAlign w:val="center"/>
           </w:tcPr>
           <w:p>
@@ -3991,7 +3989,7 @@
         </w:tc>
         <w:tc>
           <w:tcPr>
-            <w:tcW w:w="3870" w:type="dxa"/>
+            <w:tcW w:w="3753" w:type="dxa"/>
             <w:vAlign w:val="center"/>
           </w:tcPr>
           <w:p>
@@ -4015,23 +4013,23 @@
         </w:tc>
         <w:tc>
           <w:tcPr>
-            <w:tcW w:w="1260" w:type="dxa"/>
-            <w:vAlign w:val="center"/>
-          </w:tcPr>
-          <w:p>
-            <w:pPr>
-              <w:jc w:val="center"/>
-              <w:rPr>
-                <w:rFonts w:ascii="Arial" w:hAnsi="Arial" w:cs="Arial"/>
-                <w:sz w:val="20"/>
-                <w:szCs w:val="20"/>
-              </w:rPr>
-            </w:pPr>
-          </w:p>
-        </w:tc>
-        <w:tc>
-          <w:tcPr>
-            <w:tcW w:w="3060" w:type="dxa"/>
+            <w:tcW w:w="1634" w:type="dxa"/>
+            <w:vAlign w:val="center"/>
+          </w:tcPr>
+          <w:p>
+            <w:pPr>
+              <w:jc w:val="center"/>
+              <w:rPr>
+                <w:rFonts w:ascii="Arial" w:hAnsi="Arial" w:cs="Arial"/>
+                <w:sz w:val="20"/>
+                <w:szCs w:val="20"/>
+              </w:rPr>
+            </w:pPr>
+          </w:p>
+        </w:tc>
+        <w:tc>
+          <w:tcPr>
+            <w:tcW w:w="2686" w:type="dxa"/>
             <w:vAlign w:val="center"/>
           </w:tcPr>
           <w:p>
@@ -4060,7 +4058,7 @@
         </w:trPr>
         <w:tc>
           <w:tcPr>
-            <w:tcW w:w="450" w:type="dxa"/>
+            <w:tcW w:w="567" w:type="dxa"/>
             <w:vAlign w:val="center"/>
           </w:tcPr>
           <w:p>
@@ -4083,7 +4081,7 @@
         </w:tc>
         <w:tc>
           <w:tcPr>
-            <w:tcW w:w="3870" w:type="dxa"/>
+            <w:tcW w:w="3753" w:type="dxa"/>
             <w:vAlign w:val="center"/>
           </w:tcPr>
           <w:p>
@@ -4107,7 +4105,7 @@
         </w:tc>
         <w:tc>
           <w:tcPr>
-            <w:tcW w:w="1260" w:type="dxa"/>
+            <w:tcW w:w="1634" w:type="dxa"/>
             <w:vAlign w:val="center"/>
           </w:tcPr>
           <w:p>
@@ -4131,7 +4129,7 @@
         </w:tc>
         <w:tc>
           <w:tcPr>
-            <w:tcW w:w="3060" w:type="dxa"/>
+            <w:tcW w:w="2686" w:type="dxa"/>
             <w:vAlign w:val="center"/>
           </w:tcPr>
           <w:p>
@@ -4160,7 +4158,7 @@
         </w:trPr>
         <w:tc>
           <w:tcPr>
-            <w:tcW w:w="450" w:type="dxa"/>
+            <w:tcW w:w="567" w:type="dxa"/>
             <w:vAlign w:val="center"/>
           </w:tcPr>
           <w:p>
@@ -4191,7 +4189,7 @@
         </w:tc>
         <w:tc>
           <w:tcPr>
-            <w:tcW w:w="3870" w:type="dxa"/>
+            <w:tcW w:w="3753" w:type="dxa"/>
             <w:vAlign w:val="center"/>
           </w:tcPr>
           <w:p>
@@ -4215,7 +4213,7 @@
         </w:tc>
         <w:tc>
           <w:tcPr>
-            <w:tcW w:w="1260" w:type="dxa"/>
+            <w:tcW w:w="1634" w:type="dxa"/>
             <w:vAlign w:val="center"/>
           </w:tcPr>
           <w:p>
@@ -4239,7 +4237,7 @@
         </w:tc>
         <w:tc>
           <w:tcPr>
-            <w:tcW w:w="3060" w:type="dxa"/>
+            <w:tcW w:w="2686" w:type="dxa"/>
             <w:vAlign w:val="center"/>
           </w:tcPr>
           <w:p>
@@ -4278,24 +4276,23 @@
         </w:trPr>
         <w:tc>
           <w:tcPr>
-            <w:tcW w:w="450" w:type="dxa"/>
-            <w:vAlign w:val="center"/>
-          </w:tcPr>
-          <w:p>
-            <w:pPr>
-              <w:rPr>
-                <w:rFonts w:ascii="Arial" w:hAnsi="Arial" w:cs="Arial"/>
-                <w:sz w:val="20"/>
-                <w:szCs w:val="20"/>
-              </w:rPr>
-            </w:pPr>
-            <w:r>
-              <w:rPr>
-                <w:rFonts w:ascii="Arial" w:hAnsi="Arial" w:cs="Arial"/>
-                <w:sz w:val="20"/>
-                <w:szCs w:val="20"/>
-              </w:rPr>
-              <w:lastRenderedPageBreak/>
+            <w:tcW w:w="567" w:type="dxa"/>
+            <w:vAlign w:val="center"/>
+          </w:tcPr>
+          <w:p>
+            <w:pPr>
+              <w:rPr>
+                <w:rFonts w:ascii="Arial" w:hAnsi="Arial" w:cs="Arial"/>
+                <w:sz w:val="20"/>
+                <w:szCs w:val="20"/>
+              </w:rPr>
+            </w:pPr>
+            <w:r>
+              <w:rPr>
+                <w:rFonts w:ascii="Arial" w:hAnsi="Arial" w:cs="Arial"/>
+                <w:sz w:val="20"/>
+                <w:szCs w:val="20"/>
+              </w:rPr>
               <w:t>4</w:t>
             </w:r>
             <w:r>
@@ -4310,7 +4307,7 @@
         </w:tc>
         <w:tc>
           <w:tcPr>
-            <w:tcW w:w="3870" w:type="dxa"/>
+            <w:tcW w:w="3753" w:type="dxa"/>
             <w:vAlign w:val="center"/>
           </w:tcPr>
           <w:p>
@@ -4334,7 +4331,7 @@
         </w:tc>
         <w:tc>
           <w:tcPr>
-            <w:tcW w:w="1260" w:type="dxa"/>
+            <w:tcW w:w="1634" w:type="dxa"/>
             <w:vAlign w:val="center"/>
           </w:tcPr>
           <w:p>
@@ -4358,7 +4355,7 @@
         </w:tc>
         <w:tc>
           <w:tcPr>
-            <w:tcW w:w="3060" w:type="dxa"/>
+            <w:tcW w:w="2686" w:type="dxa"/>
             <w:vAlign w:val="center"/>
           </w:tcPr>
           <w:p>
@@ -4397,7 +4394,7 @@
         </w:trPr>
         <w:tc>
           <w:tcPr>
-            <w:tcW w:w="450" w:type="dxa"/>
+            <w:tcW w:w="567" w:type="dxa"/>
             <w:vAlign w:val="center"/>
           </w:tcPr>
           <w:p>
@@ -4428,7 +4425,7 @@
         </w:tc>
         <w:tc>
           <w:tcPr>
-            <w:tcW w:w="3870" w:type="dxa"/>
+            <w:tcW w:w="3753" w:type="dxa"/>
             <w:vAlign w:val="center"/>
           </w:tcPr>
           <w:p>
@@ -4452,7 +4449,7 @@
         </w:tc>
         <w:tc>
           <w:tcPr>
-            <w:tcW w:w="1260" w:type="dxa"/>
+            <w:tcW w:w="1634" w:type="dxa"/>
             <w:vAlign w:val="center"/>
           </w:tcPr>
           <w:p>
@@ -4476,7 +4473,7 @@
         </w:tc>
         <w:tc>
           <w:tcPr>
-            <w:tcW w:w="3060" w:type="dxa"/>
+            <w:tcW w:w="2686" w:type="dxa"/>
             <w:vAlign w:val="center"/>
           </w:tcPr>
           <w:p>
@@ -4539,7 +4536,7 @@
         </w:trPr>
         <w:tc>
           <w:tcPr>
-            <w:tcW w:w="450" w:type="dxa"/>
+            <w:tcW w:w="567" w:type="dxa"/>
             <w:shd w:val="pct15" w:color="auto" w:fill="FFFFFF"/>
             <w:vAlign w:val="center"/>
           </w:tcPr>
@@ -4565,7 +4562,7 @@
         </w:tc>
         <w:tc>
           <w:tcPr>
-            <w:tcW w:w="8190" w:type="dxa"/>
+            <w:tcW w:w="8073" w:type="dxa"/>
             <w:gridSpan w:val="3"/>
             <w:shd w:val="pct15" w:color="auto" w:fill="FFFFFF"/>
             <w:vAlign w:val="center"/>
@@ -4606,7 +4603,7 @@
         </w:trPr>
         <w:tc>
           <w:tcPr>
-            <w:tcW w:w="450" w:type="dxa"/>
+            <w:tcW w:w="567" w:type="dxa"/>
             <w:vAlign w:val="center"/>
           </w:tcPr>
           <w:p>
@@ -4637,7 +4634,7 @@
         </w:tc>
         <w:tc>
           <w:tcPr>
-            <w:tcW w:w="3870" w:type="dxa"/>
+            <w:tcW w:w="3753" w:type="dxa"/>
             <w:vAlign w:val="center"/>
           </w:tcPr>
           <w:p>
@@ -4661,7 +4658,7 @@
         </w:tc>
         <w:tc>
           <w:tcPr>
-            <w:tcW w:w="1260" w:type="dxa"/>
+            <w:tcW w:w="1634" w:type="dxa"/>
             <w:vAlign w:val="center"/>
           </w:tcPr>
           <w:p>
@@ -4685,7 +4682,7 @@
         </w:tc>
         <w:tc>
           <w:tcPr>
-            <w:tcW w:w="3060" w:type="dxa"/>
+            <w:tcW w:w="2686" w:type="dxa"/>
             <w:vAlign w:val="center"/>
           </w:tcPr>
           <w:p>
@@ -4714,7 +4711,7 @@
         </w:trPr>
         <w:tc>
           <w:tcPr>
-            <w:tcW w:w="450" w:type="dxa"/>
+            <w:tcW w:w="567" w:type="dxa"/>
             <w:vAlign w:val="center"/>
           </w:tcPr>
           <w:p>
@@ -4745,7 +4742,7 @@
         </w:tc>
         <w:tc>
           <w:tcPr>
-            <w:tcW w:w="3870" w:type="dxa"/>
+            <w:tcW w:w="3753" w:type="dxa"/>
             <w:vAlign w:val="center"/>
           </w:tcPr>
           <w:p>
@@ -4769,7 +4766,7 @@
         </w:tc>
         <w:tc>
           <w:tcPr>
-            <w:tcW w:w="1260" w:type="dxa"/>
+            <w:tcW w:w="1634" w:type="dxa"/>
             <w:vAlign w:val="center"/>
           </w:tcPr>
           <w:p>
@@ -4793,7 +4790,7 @@
         </w:tc>
         <w:tc>
           <w:tcPr>
-            <w:tcW w:w="3060" w:type="dxa"/>
+            <w:tcW w:w="2686" w:type="dxa"/>
             <w:vAlign w:val="center"/>
           </w:tcPr>
           <w:p>
@@ -4822,7 +4819,7 @@
         </w:trPr>
         <w:tc>
           <w:tcPr>
-            <w:tcW w:w="450" w:type="dxa"/>
+            <w:tcW w:w="567" w:type="dxa"/>
             <w:vAlign w:val="center"/>
           </w:tcPr>
           <w:p>
@@ -4853,7 +4850,7 @@
         </w:tc>
         <w:tc>
           <w:tcPr>
-            <w:tcW w:w="3870" w:type="dxa"/>
+            <w:tcW w:w="3753" w:type="dxa"/>
             <w:vAlign w:val="center"/>
           </w:tcPr>
           <w:p>
@@ -4877,7 +4874,7 @@
         </w:tc>
         <w:tc>
           <w:tcPr>
-            <w:tcW w:w="1260" w:type="dxa"/>
+            <w:tcW w:w="1634" w:type="dxa"/>
             <w:vAlign w:val="center"/>
           </w:tcPr>
           <w:p>
@@ -4901,7 +4898,7 @@
         </w:tc>
         <w:tc>
           <w:tcPr>
-            <w:tcW w:w="3060" w:type="dxa"/>
+            <w:tcW w:w="2686" w:type="dxa"/>
             <w:vAlign w:val="center"/>
           </w:tcPr>
           <w:p>
@@ -4930,23 +4927,24 @@
         </w:trPr>
         <w:tc>
           <w:tcPr>
-            <w:tcW w:w="450" w:type="dxa"/>
-            <w:vAlign w:val="center"/>
-          </w:tcPr>
-          <w:p>
-            <w:pPr>
-              <w:rPr>
-                <w:rFonts w:ascii="Arial" w:hAnsi="Arial" w:cs="Arial"/>
-                <w:sz w:val="20"/>
-                <w:szCs w:val="20"/>
-              </w:rPr>
-            </w:pPr>
-            <w:r>
-              <w:rPr>
-                <w:rFonts w:ascii="Arial" w:hAnsi="Arial" w:cs="Arial"/>
-                <w:sz w:val="20"/>
-                <w:szCs w:val="20"/>
-              </w:rPr>
+            <w:tcW w:w="567" w:type="dxa"/>
+            <w:vAlign w:val="center"/>
+          </w:tcPr>
+          <w:p>
+            <w:pPr>
+              <w:rPr>
+                <w:rFonts w:ascii="Arial" w:hAnsi="Arial" w:cs="Arial"/>
+                <w:sz w:val="20"/>
+                <w:szCs w:val="20"/>
+              </w:rPr>
+            </w:pPr>
+            <w:r>
+              <w:rPr>
+                <w:rFonts w:ascii="Arial" w:hAnsi="Arial" w:cs="Arial"/>
+                <w:sz w:val="20"/>
+                <w:szCs w:val="20"/>
+              </w:rPr>
+              <w:lastRenderedPageBreak/>
               <w:t>4</w:t>
             </w:r>
             <w:r>
@@ -4961,7 +4959,7 @@
         </w:tc>
         <w:tc>
           <w:tcPr>
-            <w:tcW w:w="3870" w:type="dxa"/>
+            <w:tcW w:w="3753" w:type="dxa"/>
             <w:vAlign w:val="center"/>
           </w:tcPr>
           <w:p>
@@ -4985,31 +4983,31 @@
         </w:tc>
         <w:tc>
           <w:tcPr>
-            <w:tcW w:w="1260" w:type="dxa"/>
-            <w:vAlign w:val="center"/>
-          </w:tcPr>
-          <w:p>
-            <w:pPr>
-              <w:jc w:val="center"/>
-              <w:rPr>
-                <w:rFonts w:ascii="Arial" w:hAnsi="Arial" w:cs="Arial"/>
-                <w:sz w:val="20"/>
-                <w:szCs w:val="20"/>
-              </w:rPr>
-            </w:pPr>
-            <w:r>
-              <w:rPr>
-                <w:rFonts w:ascii="Arial" w:hAnsi="Arial" w:cs="Arial"/>
-                <w:sz w:val="20"/>
-                <w:szCs w:val="20"/>
-              </w:rPr>
-              <w:t>ton</w:t>
-            </w:r>
-          </w:p>
-        </w:tc>
-        <w:tc>
-          <w:tcPr>
-            <w:tcW w:w="3060" w:type="dxa"/>
+            <w:tcW w:w="1634" w:type="dxa"/>
+            <w:vAlign w:val="center"/>
+          </w:tcPr>
+          <w:p>
+            <w:pPr>
+              <w:jc w:val="center"/>
+              <w:rPr>
+                <w:rFonts w:ascii="Arial" w:hAnsi="Arial" w:cs="Arial"/>
+                <w:sz w:val="20"/>
+                <w:szCs w:val="20"/>
+              </w:rPr>
+            </w:pPr>
+            <w:r>
+              <w:rPr>
+                <w:rFonts w:ascii="Arial" w:hAnsi="Arial" w:cs="Arial"/>
+                <w:sz w:val="20"/>
+                <w:szCs w:val="20"/>
+              </w:rPr>
+              <w:t>Tonne</w:t>
+            </w:r>
+          </w:p>
+        </w:tc>
+        <w:tc>
+          <w:tcPr>
+            <w:tcW w:w="2686" w:type="dxa"/>
             <w:vAlign w:val="center"/>
           </w:tcPr>
           <w:p>
@@ -5038,7 +5036,7 @@
         </w:trPr>
         <w:tc>
           <w:tcPr>
-            <w:tcW w:w="450" w:type="dxa"/>
+            <w:tcW w:w="567" w:type="dxa"/>
             <w:vAlign w:val="center"/>
           </w:tcPr>
           <w:p>
@@ -5069,7 +5067,7 @@
         </w:tc>
         <w:tc>
           <w:tcPr>
-            <w:tcW w:w="3870" w:type="dxa"/>
+            <w:tcW w:w="3753" w:type="dxa"/>
             <w:vAlign w:val="center"/>
           </w:tcPr>
           <w:p>
@@ -5093,31 +5091,31 @@
         </w:tc>
         <w:tc>
           <w:tcPr>
-            <w:tcW w:w="1260" w:type="dxa"/>
-            <w:vAlign w:val="center"/>
-          </w:tcPr>
-          <w:p>
-            <w:pPr>
-              <w:jc w:val="center"/>
-              <w:rPr>
-                <w:rFonts w:ascii="Arial" w:hAnsi="Arial" w:cs="Arial"/>
-                <w:sz w:val="20"/>
-                <w:szCs w:val="20"/>
-              </w:rPr>
-            </w:pPr>
-            <w:r>
-              <w:rPr>
-                <w:rFonts w:ascii="Arial" w:hAnsi="Arial" w:cs="Arial"/>
-                <w:sz w:val="20"/>
-                <w:szCs w:val="20"/>
-              </w:rPr>
-              <w:t>ton</w:t>
-            </w:r>
-          </w:p>
-        </w:tc>
-        <w:tc>
-          <w:tcPr>
-            <w:tcW w:w="3060" w:type="dxa"/>
+            <w:tcW w:w="1634" w:type="dxa"/>
+            <w:vAlign w:val="center"/>
+          </w:tcPr>
+          <w:p>
+            <w:pPr>
+              <w:jc w:val="center"/>
+              <w:rPr>
+                <w:rFonts w:ascii="Arial" w:hAnsi="Arial" w:cs="Arial"/>
+                <w:sz w:val="20"/>
+                <w:szCs w:val="20"/>
+              </w:rPr>
+            </w:pPr>
+            <w:r>
+              <w:rPr>
+                <w:rFonts w:ascii="Arial" w:hAnsi="Arial" w:cs="Arial"/>
+                <w:sz w:val="20"/>
+                <w:szCs w:val="20"/>
+              </w:rPr>
+              <w:t>Tonne</w:t>
+            </w:r>
+          </w:p>
+        </w:tc>
+        <w:tc>
+          <w:tcPr>
+            <w:tcW w:w="2686" w:type="dxa"/>
             <w:vAlign w:val="center"/>
           </w:tcPr>
           <w:p>
@@ -5146,7 +5144,7 @@
         </w:trPr>
         <w:tc>
           <w:tcPr>
-            <w:tcW w:w="450" w:type="dxa"/>
+            <w:tcW w:w="567" w:type="dxa"/>
             <w:vAlign w:val="center"/>
           </w:tcPr>
           <w:p>
@@ -5177,7 +5175,7 @@
         </w:tc>
         <w:tc>
           <w:tcPr>
-            <w:tcW w:w="3870" w:type="dxa"/>
+            <w:tcW w:w="3753" w:type="dxa"/>
             <w:vAlign w:val="center"/>
           </w:tcPr>
           <w:p>
@@ -5201,31 +5199,31 @@
         </w:tc>
         <w:tc>
           <w:tcPr>
-            <w:tcW w:w="1260" w:type="dxa"/>
-            <w:vAlign w:val="center"/>
-          </w:tcPr>
-          <w:p>
-            <w:pPr>
-              <w:jc w:val="center"/>
-              <w:rPr>
-                <w:rFonts w:ascii="Arial" w:hAnsi="Arial" w:cs="Arial"/>
-                <w:sz w:val="20"/>
-                <w:szCs w:val="20"/>
-              </w:rPr>
-            </w:pPr>
-            <w:r>
-              <w:rPr>
-                <w:rFonts w:ascii="Arial" w:hAnsi="Arial" w:cs="Arial"/>
-                <w:sz w:val="20"/>
-                <w:szCs w:val="20"/>
-              </w:rPr>
-              <w:t>ton</w:t>
-            </w:r>
-          </w:p>
-        </w:tc>
-        <w:tc>
-          <w:tcPr>
-            <w:tcW w:w="3060" w:type="dxa"/>
+            <w:tcW w:w="1634" w:type="dxa"/>
+            <w:vAlign w:val="center"/>
+          </w:tcPr>
+          <w:p>
+            <w:pPr>
+              <w:jc w:val="center"/>
+              <w:rPr>
+                <w:rFonts w:ascii="Arial" w:hAnsi="Arial" w:cs="Arial"/>
+                <w:sz w:val="20"/>
+                <w:szCs w:val="20"/>
+              </w:rPr>
+            </w:pPr>
+            <w:r>
+              <w:rPr>
+                <w:rFonts w:ascii="Arial" w:hAnsi="Arial" w:cs="Arial"/>
+                <w:sz w:val="20"/>
+                <w:szCs w:val="20"/>
+              </w:rPr>
+              <w:t>Tonne</w:t>
+            </w:r>
+          </w:p>
+        </w:tc>
+        <w:tc>
+          <w:tcPr>
+            <w:tcW w:w="2686" w:type="dxa"/>
             <w:vAlign w:val="center"/>
           </w:tcPr>
           <w:p>
@@ -5254,7 +5252,7 @@
         </w:trPr>
         <w:tc>
           <w:tcPr>
-            <w:tcW w:w="450" w:type="dxa"/>
+            <w:tcW w:w="567" w:type="dxa"/>
             <w:vAlign w:val="center"/>
           </w:tcPr>
           <w:p>
@@ -5277,7 +5275,7 @@
         </w:tc>
         <w:tc>
           <w:tcPr>
-            <w:tcW w:w="3870" w:type="dxa"/>
+            <w:tcW w:w="3753" w:type="dxa"/>
             <w:vAlign w:val="center"/>
           </w:tcPr>
           <w:p>
@@ -5301,31 +5299,31 @@
         </w:tc>
         <w:tc>
           <w:tcPr>
-            <w:tcW w:w="1260" w:type="dxa"/>
-            <w:vAlign w:val="center"/>
-          </w:tcPr>
-          <w:p>
-            <w:pPr>
-              <w:jc w:val="center"/>
-              <w:rPr>
-                <w:rFonts w:ascii="Arial" w:hAnsi="Arial" w:cs="Arial"/>
-                <w:sz w:val="20"/>
-                <w:szCs w:val="20"/>
-              </w:rPr>
-            </w:pPr>
-            <w:r>
-              <w:rPr>
-                <w:rFonts w:ascii="Arial" w:hAnsi="Arial" w:cs="Arial"/>
-                <w:sz w:val="20"/>
-                <w:szCs w:val="20"/>
-              </w:rPr>
-              <w:t>ton</w:t>
-            </w:r>
-          </w:p>
-        </w:tc>
-        <w:tc>
-          <w:tcPr>
-            <w:tcW w:w="3060" w:type="dxa"/>
+            <w:tcW w:w="1634" w:type="dxa"/>
+            <w:vAlign w:val="center"/>
+          </w:tcPr>
+          <w:p>
+            <w:pPr>
+              <w:jc w:val="center"/>
+              <w:rPr>
+                <w:rFonts w:ascii="Arial" w:hAnsi="Arial" w:cs="Arial"/>
+                <w:sz w:val="20"/>
+                <w:szCs w:val="20"/>
+              </w:rPr>
+            </w:pPr>
+            <w:r>
+              <w:rPr>
+                <w:rFonts w:ascii="Arial" w:hAnsi="Arial" w:cs="Arial"/>
+                <w:sz w:val="20"/>
+                <w:szCs w:val="20"/>
+              </w:rPr>
+              <w:t>Tonne</w:t>
+            </w:r>
+          </w:p>
+        </w:tc>
+        <w:tc>
+          <w:tcPr>
+            <w:tcW w:w="2686" w:type="dxa"/>
             <w:vAlign w:val="center"/>
           </w:tcPr>
           <w:p>
@@ -5354,7 +5352,7 @@
         </w:trPr>
         <w:tc>
           <w:tcPr>
-            <w:tcW w:w="450" w:type="dxa"/>
+            <w:tcW w:w="567" w:type="dxa"/>
             <w:vAlign w:val="center"/>
           </w:tcPr>
           <w:p>
@@ -5385,7 +5383,7 @@
         </w:tc>
         <w:tc>
           <w:tcPr>
-            <w:tcW w:w="3870" w:type="dxa"/>
+            <w:tcW w:w="3753" w:type="dxa"/>
             <w:vAlign w:val="center"/>
           </w:tcPr>
           <w:p>
@@ -5417,7 +5415,7 @@
         </w:tc>
         <w:tc>
           <w:tcPr>
-            <w:tcW w:w="1260" w:type="dxa"/>
+            <w:tcW w:w="1634" w:type="dxa"/>
             <w:vAlign w:val="center"/>
           </w:tcPr>
           <w:p>
@@ -5441,7 +5439,7 @@
         </w:tc>
         <w:tc>
           <w:tcPr>
-            <w:tcW w:w="3060" w:type="dxa"/>
+            <w:tcW w:w="2686" w:type="dxa"/>
             <w:vAlign w:val="center"/>
           </w:tcPr>
           <w:p>
@@ -5494,7 +5492,7 @@
         </w:trPr>
         <w:tc>
           <w:tcPr>
-            <w:tcW w:w="450" w:type="dxa"/>
+            <w:tcW w:w="567" w:type="dxa"/>
             <w:shd w:val="pct15" w:color="auto" w:fill="FFFFFF"/>
             <w:vAlign w:val="center"/>
           </w:tcPr>
@@ -5520,7 +5518,7 @@
         </w:tc>
         <w:tc>
           <w:tcPr>
-            <w:tcW w:w="8190" w:type="dxa"/>
+            <w:tcW w:w="8073" w:type="dxa"/>
             <w:gridSpan w:val="3"/>
             <w:shd w:val="pct15" w:color="auto" w:fill="FFFFFF"/>
             <w:vAlign w:val="center"/>
@@ -5561,7 +5559,7 @@
         </w:trPr>
         <w:tc>
           <w:tcPr>
-            <w:tcW w:w="450" w:type="dxa"/>
+            <w:tcW w:w="567" w:type="dxa"/>
             <w:vAlign w:val="center"/>
           </w:tcPr>
           <w:p>
@@ -5592,7 +5590,7 @@
         </w:tc>
         <w:tc>
           <w:tcPr>
-            <w:tcW w:w="3870" w:type="dxa"/>
+            <w:tcW w:w="3753" w:type="dxa"/>
             <w:vAlign w:val="center"/>
           </w:tcPr>
           <w:p>
@@ -5616,23 +5614,23 @@
         </w:tc>
         <w:tc>
           <w:tcPr>
-            <w:tcW w:w="1260" w:type="dxa"/>
-            <w:vAlign w:val="center"/>
-          </w:tcPr>
-          <w:p>
-            <w:pPr>
-              <w:jc w:val="center"/>
-              <w:rPr>
-                <w:rFonts w:ascii="Arial" w:hAnsi="Arial" w:cs="Arial"/>
-                <w:sz w:val="20"/>
-                <w:szCs w:val="20"/>
-              </w:rPr>
-            </w:pPr>
-          </w:p>
-        </w:tc>
-        <w:tc>
-          <w:tcPr>
-            <w:tcW w:w="3060" w:type="dxa"/>
+            <w:tcW w:w="1634" w:type="dxa"/>
+            <w:vAlign w:val="center"/>
+          </w:tcPr>
+          <w:p>
+            <w:pPr>
+              <w:jc w:val="center"/>
+              <w:rPr>
+                <w:rFonts w:ascii="Arial" w:hAnsi="Arial" w:cs="Arial"/>
+                <w:sz w:val="20"/>
+                <w:szCs w:val="20"/>
+              </w:rPr>
+            </w:pPr>
+          </w:p>
+        </w:tc>
+        <w:tc>
+          <w:tcPr>
+            <w:tcW w:w="2686" w:type="dxa"/>
             <w:vAlign w:val="center"/>
           </w:tcPr>
           <w:p>
@@ -5661,7 +5659,7 @@
         </w:trPr>
         <w:tc>
           <w:tcPr>
-            <w:tcW w:w="450" w:type="dxa"/>
+            <w:tcW w:w="567" w:type="dxa"/>
             <w:vAlign w:val="center"/>
           </w:tcPr>
           <w:p>
@@ -5692,7 +5690,7 @@
         </w:tc>
         <w:tc>
           <w:tcPr>
-            <w:tcW w:w="3870" w:type="dxa"/>
+            <w:tcW w:w="3753" w:type="dxa"/>
             <w:vAlign w:val="center"/>
           </w:tcPr>
           <w:p>
@@ -5716,23 +5714,23 @@
         </w:tc>
         <w:tc>
           <w:tcPr>
-            <w:tcW w:w="1260" w:type="dxa"/>
-            <w:vAlign w:val="center"/>
-          </w:tcPr>
-          <w:p>
-            <w:pPr>
-              <w:jc w:val="center"/>
-              <w:rPr>
-                <w:rFonts w:ascii="Arial" w:hAnsi="Arial" w:cs="Arial"/>
-                <w:sz w:val="20"/>
-                <w:szCs w:val="20"/>
-              </w:rPr>
-            </w:pPr>
-          </w:p>
-        </w:tc>
-        <w:tc>
-          <w:tcPr>
-            <w:tcW w:w="3060" w:type="dxa"/>
+            <w:tcW w:w="1634" w:type="dxa"/>
+            <w:vAlign w:val="center"/>
+          </w:tcPr>
+          <w:p>
+            <w:pPr>
+              <w:jc w:val="center"/>
+              <w:rPr>
+                <w:rFonts w:ascii="Arial" w:hAnsi="Arial" w:cs="Arial"/>
+                <w:sz w:val="20"/>
+                <w:szCs w:val="20"/>
+              </w:rPr>
+            </w:pPr>
+          </w:p>
+        </w:tc>
+        <w:tc>
+          <w:tcPr>
+            <w:tcW w:w="2686" w:type="dxa"/>
             <w:vAlign w:val="center"/>
           </w:tcPr>
           <w:p>
@@ -5761,7 +5759,7 @@
         </w:trPr>
         <w:tc>
           <w:tcPr>
-            <w:tcW w:w="450" w:type="dxa"/>
+            <w:tcW w:w="567" w:type="dxa"/>
             <w:vAlign w:val="center"/>
           </w:tcPr>
           <w:p>
@@ -5792,7 +5790,7 @@
         </w:tc>
         <w:tc>
           <w:tcPr>
-            <w:tcW w:w="3870" w:type="dxa"/>
+            <w:tcW w:w="3753" w:type="dxa"/>
             <w:vAlign w:val="center"/>
           </w:tcPr>
           <w:p>
@@ -5816,23 +5814,23 @@
         </w:tc>
         <w:tc>
           <w:tcPr>
-            <w:tcW w:w="1260" w:type="dxa"/>
-            <w:vAlign w:val="center"/>
-          </w:tcPr>
-          <w:p>
-            <w:pPr>
-              <w:jc w:val="center"/>
-              <w:rPr>
-                <w:rFonts w:ascii="Arial" w:hAnsi="Arial" w:cs="Arial"/>
-                <w:sz w:val="20"/>
-                <w:szCs w:val="20"/>
-              </w:rPr>
-            </w:pPr>
-          </w:p>
-        </w:tc>
-        <w:tc>
-          <w:tcPr>
-            <w:tcW w:w="3060" w:type="dxa"/>
+            <w:tcW w:w="1634" w:type="dxa"/>
+            <w:vAlign w:val="center"/>
+          </w:tcPr>
+          <w:p>
+            <w:pPr>
+              <w:jc w:val="center"/>
+              <w:rPr>
+                <w:rFonts w:ascii="Arial" w:hAnsi="Arial" w:cs="Arial"/>
+                <w:sz w:val="20"/>
+                <w:szCs w:val="20"/>
+              </w:rPr>
+            </w:pPr>
+          </w:p>
+        </w:tc>
+        <w:tc>
+          <w:tcPr>
+            <w:tcW w:w="2686" w:type="dxa"/>
             <w:vAlign w:val="center"/>
           </w:tcPr>
           <w:p>
@@ -7987,7 +7985,7 @@
   <a:extraClrSchemeLst/>
   <a:extLst>
     <a:ext uri="{05A4C25C-085E-4340-85A3-A5531E510DB2}">
-      <thm15:themeFamily xmlns="" xmlns:thm15="http://schemas.microsoft.com/office/thememl/2012/main" name="Office Theme" id="{62F939B6-93AF-4DB8-9C6B-D6C7DFDC589F}" vid="{4A3C46E8-61CC-4603-A589-7422A47A8E4A}"/>
+      <thm15:themeFamily xmlns:thm15="http://schemas.microsoft.com/office/thememl/2012/main" xmlns="" name="Office Theme" id="{62F939B6-93AF-4DB8-9C6B-D6C7DFDC589F}" vid="{4A3C46E8-61CC-4603-A589-7422A47A8E4A}"/>
     </a:ext>
   </a:extLst>
 </a:theme>

</xml_diff>

<commit_message>
pdf cast type added
</commit_message>
<xml_diff>
--- a/storage/1_s1.docx
+++ b/storage/1_s1.docx
@@ -251,7 +251,7 @@
                 <w:sz w:val="20"/>
                 <w:szCs w:val="20"/>
               </w:rPr>
-              <w:t>03-Sep-2021, 14:36 </w:t>
+              <w:t>08-Sep-2021, 15:21 </w:t>
             </w:r>
           </w:p>
         </w:tc>
@@ -352,7 +352,7 @@
                 <w:sz w:val="20"/>
                 <w:szCs w:val="20"/>
               </w:rPr>
-              <w:t>TAC S1 M1</w:t>
+              <w:t>TAC S1 D4</w:t>
             </w:r>
           </w:p>
         </w:tc>
@@ -619,7 +619,7 @@
                 <w:sz w:val="20"/>
                 <w:szCs w:val="20"/>
               </w:rPr>
-              <w:t>40</w:t>
+              <w:t>280</w:t>
             </w:r>
           </w:p>
         </w:tc>
@@ -806,7 +806,7 @@
                 <w:sz w:val="20"/>
                 <w:szCs w:val="20"/>
               </w:rPr>
-              <w:t>24.1</w:t>
+              <w:t>168.9</w:t>
             </w:r>
           </w:p>
         </w:tc>
@@ -1092,7 +1092,7 @@
                 <w:sz w:val="20"/>
                 <w:szCs w:val="20"/>
               </w:rPr>
-              <w:t>2+2</w:t>
+              <w:t>1+1</w:t>
             </w:r>
           </w:p>
         </w:tc>
@@ -1187,7 +1187,7 @@
                 <w:sz w:val="20"/>
                 <w:szCs w:val="20"/>
               </w:rPr>
-              <w:t>5.3</w:t>
+              <w:t>4.4</w:t>
             </w:r>
           </w:p>
         </w:tc>
@@ -1283,7 +1283,7 @@
                 <w:sz w:val="20"/>
                 <w:szCs w:val="20"/>
               </w:rPr>
-              <w:t>80</w:t>
+              <w:t>150</w:t>
             </w:r>
           </w:p>
         </w:tc>
@@ -1854,7 +1854,7 @@
                 <w:sz w:val="20"/>
                 <w:szCs w:val="20"/>
               </w:rPr>
-              <w:t>276041.6</w:t>
+              <w:t>1894184.5</w:t>
             </w:r>
           </w:p>
         </w:tc>
@@ -1950,7 +1950,7 @@
                 <w:sz w:val="20"/>
                 <w:szCs w:val="20"/>
               </w:rPr>
-              <w:t>48</w:t>
+              <w:t>304</w:t>
             </w:r>
           </w:p>
         </w:tc>
@@ -2141,7 +2141,7 @@
                 <w:sz w:val="20"/>
                 <w:szCs w:val="20"/>
               </w:rPr>
-              <w:t>37.8</w:t>
+              <w:t>38.3</w:t>
             </w:r>
           </w:p>
         </w:tc>
@@ -2254,7 +2254,7 @@
                 <w:sz w:val="20"/>
                 <w:szCs w:val="20"/>
               </w:rPr>
-              <w:t>2</w:t>
+              <w:t>1</w:t>
             </w:r>
           </w:p>
         </w:tc>
@@ -2447,7 +2447,7 @@
                 <w:sz w:val="20"/>
                 <w:szCs w:val="20"/>
               </w:rPr>
-              <w:t>5</w:t>
+              <w:t>6.5</w:t>
             </w:r>
           </w:p>
         </w:tc>
@@ -2543,7 +2543,7 @@
                 <w:sz w:val="20"/>
                 <w:szCs w:val="20"/>
               </w:rPr>
-              <w:t>100</w:t>
+              <w:t>200</w:t>
             </w:r>
           </w:p>
         </w:tc>
@@ -3115,7 +3115,7 @@
                 <w:sz w:val="20"/>
                 <w:szCs w:val="20"/>
               </w:rPr>
-              <w:t>155081.6</w:t>
+              <w:t>1047464.5</w:t>
             </w:r>
           </w:p>
         </w:tc>
@@ -3342,7 +3342,7 @@
                 <w:sz w:val="20"/>
                 <w:szCs w:val="20"/>
               </w:rPr>
-              <w:t>277.2</w:t>
+              <w:t>1872.5</w:t>
             </w:r>
           </w:p>
         </w:tc>
@@ -3664,7 +3664,7 @@
                 <w:sz w:val="20"/>
                 <w:szCs w:val="20"/>
               </w:rPr>
-              <w:t>100</w:t>
+              <w:t>150</w:t>
             </w:r>
           </w:p>
         </w:tc>
@@ -3760,7 +3760,7 @@
                 <w:sz w:val="20"/>
                 <w:szCs w:val="20"/>
               </w:rPr>
-              <w:t>20</w:t>
+              <w:t>40</w:t>
             </w:r>
           </w:p>
         </w:tc>
@@ -4147,7 +4147,7 @@
                 <w:sz w:val="20"/>
                 <w:szCs w:val="20"/>
               </w:rPr>
-              <w:t>5.2</w:t>
+              <w:t>9.1</w:t>
             </w:r>
           </w:p>
         </w:tc>
@@ -4256,7 +4256,7 @@
                 <w:sz w:val="20"/>
                 <w:szCs w:val="20"/>
               </w:rPr>
-              <w:t>1.1 (3.4</w:t>
+              <w:t>3 (8</w:t>
             </w:r>
             <w:r>
               <w:rPr>
@@ -4374,7 +4374,7 @@
                 <w:sz w:val="20"/>
                 <w:szCs w:val="20"/>
               </w:rPr>
-              <w:t>0.1 (0.6</w:t>
+              <w:t>0.3 (1.4</w:t>
             </w:r>
             <w:r>
               <w:rPr>
@@ -4700,7 +4700,7 @@
                 <w:sz w:val="20"/>
                 <w:szCs w:val="20"/>
               </w:rPr>
-              <w:t>2800</w:t>
+              <w:t>4120</w:t>
             </w:r>
           </w:p>
         </w:tc>
@@ -4808,7 +4808,7 @@
                 <w:sz w:val="20"/>
                 <w:szCs w:val="20"/>
               </w:rPr>
-              <w:t>1450</w:t>
+              <w:t>2130</w:t>
             </w:r>
           </w:p>
         </w:tc>
@@ -4916,7 +4916,7 @@
                 <w:sz w:val="20"/>
                 <w:szCs w:val="20"/>
               </w:rPr>
-              <w:t>2250</w:t>
+              <w:t>3045</w:t>
             </w:r>
           </w:p>
         </w:tc>
@@ -5025,7 +5025,7 @@
                 <w:sz w:val="20"/>
                 <w:szCs w:val="20"/>
               </w:rPr>
-              <w:t>3.2</w:t>
+              <w:t>9.8</w:t>
             </w:r>
           </w:p>
         </w:tc>
@@ -5133,7 +5133,7 @@
                 <w:sz w:val="20"/>
                 <w:szCs w:val="20"/>
               </w:rPr>
-              <w:t>2.7</w:t>
+              <w:t>7.5</w:t>
             </w:r>
           </w:p>
         </w:tc>
@@ -5241,7 +5241,7 @@
                 <w:sz w:val="20"/>
                 <w:szCs w:val="20"/>
               </w:rPr>
-              <w:t>3</w:t>
+              <w:t>9.4</w:t>
             </w:r>
           </w:p>
         </w:tc>
@@ -5341,7 +5341,7 @@
                 <w:sz w:val="20"/>
                 <w:szCs w:val="20"/>
               </w:rPr>
-              <w:t>4.6</w:t>
+              <w:t>15.2</w:t>
             </w:r>
           </w:p>
         </w:tc>
@@ -5457,7 +5457,7 @@
                 <w:sz w:val="20"/>
                 <w:szCs w:val="20"/>
               </w:rPr>
-              <w:t>2700</w:t>
+              <w:t>3640</w:t>
             </w:r>
           </w:p>
         </w:tc>

</xml_diff>